<commit_message>
Codificación fórmulas cuaderno de estudio tema 4 grado 8
</commit_message>
<xml_diff>
--- a/fuentes/contenidos/grado08/guion04/fOrmulas_MA_08_04_CO_Estilo Nov5.docx
+++ b/fuentes/contenidos/grado08/guion04/fOrmulas_MA_08_04_CO_Estilo Nov5.docx
@@ -4,32 +4,33 @@
   <w:body>
     <w:p>
       <w:pPr>
-        <w:spacing w:line="276" w:lineRule="auto"/>
         <w:jc w:val="both"/>
         <w:rPr>
-          <w:rFonts w:eastAsiaTheme="minorEastAsia"/>
-          <w:highlight w:val="yellow"/>
+          <w:rFonts w:ascii="Times New Roman" w:eastAsiaTheme="minorEastAsia" w:hAnsi="Times New Roman" w:cs="Times New Roman"/>
         </w:rPr>
       </w:pPr>
+      <w:r>
+        <w:rPr>
+          <w:rFonts w:ascii="Times New Roman" w:eastAsiaTheme="minorEastAsia" w:hAnsi="Times New Roman" w:cs="Times New Roman"/>
+          <w:highlight w:val="yellow"/>
+        </w:rPr>
+        <w:t>&lt;&lt;MA_08_04052.gif</w:t>
+      </w:r>
+      <w:r>
+        <w:rPr>
+          <w:rFonts w:ascii="Times New Roman" w:eastAsiaTheme="minorEastAsia" w:hAnsi="Times New Roman" w:cs="Times New Roman"/>
+        </w:rPr>
+        <w:t>&gt;&gt;</w:t>
+      </w:r>
+      <w:r>
+        <w:rPr>
+          <w:rFonts w:ascii="Times New Roman" w:eastAsiaTheme="minorEastAsia" w:hAnsi="Times New Roman" w:cs="Times New Roman"/>
+        </w:rPr>
+        <w:t xml:space="preserve">: </w:t>
+      </w:r>
     </w:p>
     <w:p>
       <w:pPr>
-        <w:spacing w:line="276" w:lineRule="auto"/>
-        <w:jc w:val="both"/>
-        <w:rPr>
-          <w:rFonts w:eastAsiaTheme="minorEastAsia"/>
-        </w:rPr>
-      </w:pPr>
-      <w:r>
-        <w:rPr>
-          <w:rFonts w:eastAsiaTheme="minorEastAsia"/>
-        </w:rPr>
-        <w:t>Página 16</w:t>
-      </w:r>
-    </w:p>
-    <w:p>
-      <w:pPr>
-        <w:spacing w:line="276" w:lineRule="auto"/>
         <w:jc w:val="both"/>
         <w:rPr>
           <w:rFonts w:ascii="Times" w:hAnsi="Times"/>
@@ -362,10 +363,35 @@
         </m:oMath>
       </m:oMathPara>
     </w:p>
-    <w:p/>
     <w:p>
       <w:pPr>
-        <w:spacing w:line="276" w:lineRule="auto"/>
+        <w:jc w:val="both"/>
+        <w:rPr>
+          <w:rFonts w:ascii="Times New Roman" w:eastAsiaTheme="minorEastAsia" w:hAnsi="Times New Roman" w:cs="Times New Roman"/>
+        </w:rPr>
+      </w:pPr>
+      <w:r>
+        <w:rPr>
+          <w:rFonts w:ascii="Times New Roman" w:eastAsiaTheme="minorEastAsia" w:hAnsi="Times New Roman" w:cs="Times New Roman"/>
+          <w:highlight w:val="yellow"/>
+        </w:rPr>
+        <w:t>&lt;&lt;MA_08_04053.gif</w:t>
+      </w:r>
+      <w:r>
+        <w:rPr>
+          <w:rFonts w:ascii="Times New Roman" w:eastAsiaTheme="minorEastAsia" w:hAnsi="Times New Roman" w:cs="Times New Roman"/>
+        </w:rPr>
+        <w:t>&gt;&gt;:</w:t>
+      </w:r>
+      <w:r>
+        <w:rPr>
+          <w:rFonts w:ascii="Times New Roman" w:eastAsiaTheme="minorEastAsia" w:hAnsi="Times New Roman" w:cs="Times New Roman"/>
+        </w:rPr>
+        <w:t xml:space="preserve"> </w:t>
+      </w:r>
+    </w:p>
+    <w:p>
+      <w:pPr>
         <w:jc w:val="both"/>
         <w:rPr>
           <w:rFonts w:ascii="Times" w:hAnsi="Times"/>
@@ -698,466 +724,516 @@
         </m:oMath>
       </m:oMathPara>
     </w:p>
-    <w:p/>
     <w:p>
-      <w:r>
-        <w:t>Página 24</w:t>
-      </w:r>
+      <w:pPr>
+        <w:jc w:val="both"/>
+        <w:rPr>
+          <w:rFonts w:ascii="Times New Roman" w:eastAsiaTheme="minorEastAsia" w:hAnsi="Times New Roman" w:cs="Times New Roman"/>
+          <w:highlight w:val="yellow"/>
+        </w:rPr>
+      </w:pPr>
     </w:p>
     <w:p>
       <w:pPr>
-        <w:pStyle w:val="Prrafodelista"/>
-        <w:spacing w:line="276" w:lineRule="auto"/>
         <w:jc w:val="both"/>
         <w:rPr>
           <w:rFonts w:ascii="Times" w:eastAsiaTheme="minorEastAsia" w:hAnsi="Times"/>
         </w:rPr>
       </w:pPr>
-      <m:oMathPara>
-        <m:oMath>
-          <m:f>
-            <m:fPr>
-              <m:ctrlPr>
-                <w:rPr>
-                  <w:rFonts w:ascii="Cambria Math" w:eastAsiaTheme="minorEastAsia" w:hAnsi="Cambria Math"/>
-                  <w:i/>
-                </w:rPr>
-              </m:ctrlPr>
-            </m:fPr>
-            <m:num>
-              <m:r>
-                <w:rPr>
-                  <w:rFonts w:ascii="Cambria Math" w:eastAsiaTheme="minorEastAsia" w:hAnsi="Cambria Math"/>
-                </w:rPr>
-                <m:t>a</m:t>
-              </m:r>
-            </m:num>
-            <m:den>
-              <m:r>
-                <w:rPr>
-                  <w:rFonts w:ascii="Cambria Math" w:eastAsiaTheme="minorEastAsia" w:hAnsi="Cambria Math"/>
-                </w:rPr>
-                <m:t>a</m:t>
-              </m:r>
-            </m:den>
-          </m:f>
-          <m:d>
-            <m:dPr>
-              <m:ctrlPr>
-                <w:rPr>
-                  <w:rFonts w:ascii="Cambria Math" w:eastAsiaTheme="minorEastAsia" w:hAnsi="Cambria Math"/>
-                  <w:i/>
-                </w:rPr>
-              </m:ctrlPr>
-            </m:dPr>
-            <m:e>
-              <m:r>
-                <w:rPr>
-                  <w:rFonts w:ascii="Cambria Math" w:eastAsiaTheme="minorEastAsia" w:hAnsi="Cambria Math"/>
-                </w:rPr>
-                <m:t>a</m:t>
-              </m:r>
-              <m:sSup>
-                <m:sSupPr>
-                  <m:ctrlPr>
-                    <w:rPr>
-                      <w:rFonts w:ascii="Cambria Math" w:eastAsiaTheme="minorEastAsia" w:hAnsi="Cambria Math"/>
-                      <w:i/>
-                    </w:rPr>
-                  </m:ctrlPr>
-                </m:sSupPr>
-                <m:e>
-                  <m:r>
-                    <w:rPr>
-                      <w:rFonts w:ascii="Cambria Math" w:eastAsiaTheme="minorEastAsia" w:hAnsi="Cambria Math"/>
-                    </w:rPr>
-                    <m:t>x</m:t>
-                  </m:r>
-                </m:e>
-                <m:sup>
-                  <m:r>
-                    <w:rPr>
-                      <w:rFonts w:ascii="Cambria Math" w:eastAsiaTheme="minorEastAsia" w:hAnsi="Cambria Math"/>
-                    </w:rPr>
-                    <m:t>2n</m:t>
-                  </m:r>
-                </m:sup>
-              </m:sSup>
-              <m:r>
-                <w:rPr>
-                  <w:rFonts w:ascii="Cambria Math" w:eastAsiaTheme="minorEastAsia" w:hAnsi="Cambria Math"/>
-                </w:rPr>
-                <m:t>+b</m:t>
-              </m:r>
-              <m:sSup>
-                <m:sSupPr>
-                  <m:ctrlPr>
-                    <w:rPr>
-                      <w:rFonts w:ascii="Cambria Math" w:eastAsiaTheme="minorEastAsia" w:hAnsi="Cambria Math"/>
-                      <w:i/>
-                    </w:rPr>
-                  </m:ctrlPr>
-                </m:sSupPr>
-                <m:e>
-                  <m:r>
-                    <w:rPr>
-                      <w:rFonts w:ascii="Cambria Math" w:eastAsiaTheme="minorEastAsia" w:hAnsi="Cambria Math"/>
-                    </w:rPr>
-                    <m:t>x</m:t>
-                  </m:r>
-                </m:e>
-                <m:sup>
-                  <m:r>
-                    <w:rPr>
-                      <w:rFonts w:ascii="Cambria Math" w:eastAsiaTheme="minorEastAsia" w:hAnsi="Cambria Math"/>
-                    </w:rPr>
-                    <m:t>n</m:t>
-                  </m:r>
-                </m:sup>
-              </m:sSup>
-              <m:r>
-                <w:rPr>
-                  <w:rFonts w:ascii="Cambria Math" w:eastAsiaTheme="minorEastAsia" w:hAnsi="Cambria Math"/>
-                </w:rPr>
-                <m:t>+c</m:t>
-              </m:r>
-            </m:e>
-          </m:d>
-          <m:r>
-            <w:rPr>
-              <w:rFonts w:ascii="Cambria Math" w:eastAsiaTheme="minorEastAsia" w:hAnsi="Cambria Math"/>
-            </w:rPr>
-            <m:t>=</m:t>
-          </m:r>
-          <m:f>
-            <m:fPr>
-              <m:ctrlPr>
-                <w:rPr>
-                  <w:rFonts w:ascii="Cambria Math" w:eastAsiaTheme="minorEastAsia" w:hAnsi="Cambria Math"/>
-                  <w:i/>
-                </w:rPr>
-              </m:ctrlPr>
-            </m:fPr>
-            <m:num>
-              <m:sSup>
-                <m:sSupPr>
-                  <m:ctrlPr>
-                    <w:rPr>
-                      <w:rFonts w:ascii="Cambria Math" w:eastAsiaTheme="minorEastAsia" w:hAnsi="Cambria Math"/>
-                      <w:i/>
-                    </w:rPr>
-                  </m:ctrlPr>
-                </m:sSupPr>
-                <m:e>
-                  <m:r>
-                    <w:rPr>
-                      <w:rFonts w:ascii="Cambria Math" w:eastAsiaTheme="minorEastAsia" w:hAnsi="Cambria Math"/>
-                    </w:rPr>
-                    <m:t>a</m:t>
-                  </m:r>
-                </m:e>
-                <m:sup>
-                  <m:r>
-                    <w:rPr>
-                      <w:rFonts w:ascii="Cambria Math" w:eastAsiaTheme="minorEastAsia" w:hAnsi="Cambria Math"/>
-                    </w:rPr>
-                    <m:t>2</m:t>
-                  </m:r>
-                </m:sup>
-              </m:sSup>
-              <m:sSup>
-                <m:sSupPr>
-                  <m:ctrlPr>
-                    <w:rPr>
-                      <w:rFonts w:ascii="Cambria Math" w:eastAsiaTheme="minorEastAsia" w:hAnsi="Cambria Math"/>
-                      <w:i/>
-                    </w:rPr>
-                  </m:ctrlPr>
-                </m:sSupPr>
-                <m:e>
-                  <m:r>
-                    <w:rPr>
-                      <w:rFonts w:ascii="Cambria Math" w:eastAsiaTheme="minorEastAsia" w:hAnsi="Cambria Math"/>
-                    </w:rPr>
-                    <m:t>x</m:t>
-                  </m:r>
-                </m:e>
-                <m:sup>
-                  <m:r>
-                    <w:rPr>
-                      <w:rFonts w:ascii="Cambria Math" w:eastAsiaTheme="minorEastAsia" w:hAnsi="Cambria Math"/>
-                    </w:rPr>
-                    <m:t>2n</m:t>
-                  </m:r>
-                </m:sup>
-              </m:sSup>
-              <m:r>
-                <w:rPr>
-                  <w:rFonts w:ascii="Cambria Math" w:eastAsiaTheme="minorEastAsia" w:hAnsi="Cambria Math"/>
-                </w:rPr>
-                <m:t>+ab</m:t>
-              </m:r>
-              <m:sSup>
-                <m:sSupPr>
-                  <m:ctrlPr>
-                    <w:rPr>
-                      <w:rFonts w:ascii="Cambria Math" w:eastAsiaTheme="minorEastAsia" w:hAnsi="Cambria Math"/>
-                      <w:i/>
-                    </w:rPr>
-                  </m:ctrlPr>
-                </m:sSupPr>
-                <m:e>
-                  <m:r>
-                    <w:rPr>
-                      <w:rFonts w:ascii="Cambria Math" w:eastAsiaTheme="minorEastAsia" w:hAnsi="Cambria Math"/>
-                    </w:rPr>
-                    <m:t>x</m:t>
-                  </m:r>
-                </m:e>
-                <m:sup>
-                  <m:r>
-                    <w:rPr>
-                      <w:rFonts w:ascii="Cambria Math" w:eastAsiaTheme="minorEastAsia" w:hAnsi="Cambria Math"/>
-                    </w:rPr>
-                    <m:t>n</m:t>
-                  </m:r>
-                </m:sup>
-              </m:sSup>
-              <m:r>
-                <w:rPr>
-                  <w:rFonts w:ascii="Cambria Math" w:eastAsiaTheme="minorEastAsia" w:hAnsi="Cambria Math"/>
-                </w:rPr>
-                <m:t>+ac</m:t>
-              </m:r>
-            </m:num>
-            <m:den>
-              <m:r>
-                <w:rPr>
-                  <w:rFonts w:ascii="Cambria Math" w:eastAsiaTheme="minorEastAsia" w:hAnsi="Cambria Math"/>
-                </w:rPr>
-                <m:t>a</m:t>
-              </m:r>
-            </m:den>
-          </m:f>
-        </m:oMath>
-      </m:oMathPara>
-      <w:bookmarkStart w:id="0" w:name="_GoBack"/>
-      <w:bookmarkEnd w:id="0"/>
+      <w:r>
+        <w:rPr>
+          <w:rFonts w:ascii="Times New Roman" w:eastAsiaTheme="minorEastAsia" w:hAnsi="Times New Roman" w:cs="Times New Roman"/>
+          <w:highlight w:val="yellow"/>
+        </w:rPr>
+        <w:t>&lt;&lt;MA_08_04054.gif</w:t>
+      </w:r>
+      <w:r>
+        <w:rPr>
+          <w:rFonts w:ascii="Times New Roman" w:eastAsiaTheme="minorEastAsia" w:hAnsi="Times New Roman" w:cs="Times New Roman"/>
+        </w:rPr>
+        <w:t>&gt;&gt;</w:t>
+      </w:r>
+      <w:r>
+        <w:rPr>
+          <w:rFonts w:ascii="Times New Roman" w:eastAsiaTheme="minorEastAsia" w:hAnsi="Times New Roman" w:cs="Times New Roman"/>
+        </w:rPr>
+        <w:t xml:space="preserve">: </w:t>
+      </w:r>
+      <m:oMath>
+        <m:f>
+          <m:fPr>
+            <m:ctrlPr>
+              <w:rPr>
+                <w:rFonts w:ascii="Cambria Math" w:eastAsiaTheme="minorEastAsia" w:hAnsi="Cambria Math"/>
+                <w:i/>
+              </w:rPr>
+            </m:ctrlPr>
+          </m:fPr>
+          <m:num>
+            <m:r>
+              <w:rPr>
+                <w:rFonts w:ascii="Cambria Math" w:eastAsiaTheme="minorEastAsia" w:hAnsi="Cambria Math"/>
+              </w:rPr>
+              <m:t>a</m:t>
+            </m:r>
+          </m:num>
+          <m:den>
+            <m:r>
+              <w:rPr>
+                <w:rFonts w:ascii="Cambria Math" w:eastAsiaTheme="minorEastAsia" w:hAnsi="Cambria Math"/>
+              </w:rPr>
+              <m:t>a</m:t>
+            </m:r>
+          </m:den>
+        </m:f>
+        <m:d>
+          <m:dPr>
+            <m:ctrlPr>
+              <w:rPr>
+                <w:rFonts w:ascii="Cambria Math" w:eastAsiaTheme="minorEastAsia" w:hAnsi="Cambria Math"/>
+                <w:i/>
+              </w:rPr>
+            </m:ctrlPr>
+          </m:dPr>
+          <m:e>
+            <m:r>
+              <w:rPr>
+                <w:rFonts w:ascii="Cambria Math" w:eastAsiaTheme="minorEastAsia" w:hAnsi="Cambria Math"/>
+              </w:rPr>
+              <m:t>a</m:t>
+            </m:r>
+            <m:sSup>
+              <m:sSupPr>
+                <m:ctrlPr>
+                  <w:rPr>
+                    <w:rFonts w:ascii="Cambria Math" w:eastAsiaTheme="minorEastAsia" w:hAnsi="Cambria Math"/>
+                    <w:i/>
+                  </w:rPr>
+                </m:ctrlPr>
+              </m:sSupPr>
+              <m:e>
+                <m:r>
+                  <w:rPr>
+                    <w:rFonts w:ascii="Cambria Math" w:eastAsiaTheme="minorEastAsia" w:hAnsi="Cambria Math"/>
+                  </w:rPr>
+                  <m:t>x</m:t>
+                </m:r>
+              </m:e>
+              <m:sup>
+                <m:r>
+                  <w:rPr>
+                    <w:rFonts w:ascii="Cambria Math" w:eastAsiaTheme="minorEastAsia" w:hAnsi="Cambria Math"/>
+                  </w:rPr>
+                  <m:t>2n</m:t>
+                </m:r>
+              </m:sup>
+            </m:sSup>
+            <m:r>
+              <w:rPr>
+                <w:rFonts w:ascii="Cambria Math" w:eastAsiaTheme="minorEastAsia" w:hAnsi="Cambria Math"/>
+              </w:rPr>
+              <m:t>+b</m:t>
+            </m:r>
+            <m:sSup>
+              <m:sSupPr>
+                <m:ctrlPr>
+                  <w:rPr>
+                    <w:rFonts w:ascii="Cambria Math" w:eastAsiaTheme="minorEastAsia" w:hAnsi="Cambria Math"/>
+                    <w:i/>
+                  </w:rPr>
+                </m:ctrlPr>
+              </m:sSupPr>
+              <m:e>
+                <m:r>
+                  <w:rPr>
+                    <w:rFonts w:ascii="Cambria Math" w:eastAsiaTheme="minorEastAsia" w:hAnsi="Cambria Math"/>
+                  </w:rPr>
+                  <m:t>x</m:t>
+                </m:r>
+              </m:e>
+              <m:sup>
+                <m:r>
+                  <w:rPr>
+                    <w:rFonts w:ascii="Cambria Math" w:eastAsiaTheme="minorEastAsia" w:hAnsi="Cambria Math"/>
+                  </w:rPr>
+                  <m:t>n</m:t>
+                </m:r>
+              </m:sup>
+            </m:sSup>
+            <m:r>
+              <w:rPr>
+                <w:rFonts w:ascii="Cambria Math" w:eastAsiaTheme="minorEastAsia" w:hAnsi="Cambria Math"/>
+              </w:rPr>
+              <m:t>+c</m:t>
+            </m:r>
+          </m:e>
+        </m:d>
+        <m:r>
+          <w:rPr>
+            <w:rFonts w:ascii="Cambria Math" w:eastAsiaTheme="minorEastAsia" w:hAnsi="Cambria Math"/>
+          </w:rPr>
+          <m:t>=</m:t>
+        </m:r>
+        <m:f>
+          <m:fPr>
+            <m:ctrlPr>
+              <w:rPr>
+                <w:rFonts w:ascii="Cambria Math" w:eastAsiaTheme="minorEastAsia" w:hAnsi="Cambria Math"/>
+                <w:i/>
+              </w:rPr>
+            </m:ctrlPr>
+          </m:fPr>
+          <m:num>
+            <m:sSup>
+              <m:sSupPr>
+                <m:ctrlPr>
+                  <w:rPr>
+                    <w:rFonts w:ascii="Cambria Math" w:eastAsiaTheme="minorEastAsia" w:hAnsi="Cambria Math"/>
+                    <w:i/>
+                  </w:rPr>
+                </m:ctrlPr>
+              </m:sSupPr>
+              <m:e>
+                <m:r>
+                  <w:rPr>
+                    <w:rFonts w:ascii="Cambria Math" w:eastAsiaTheme="minorEastAsia" w:hAnsi="Cambria Math"/>
+                  </w:rPr>
+                  <m:t>a</m:t>
+                </m:r>
+              </m:e>
+              <m:sup>
+                <m:r>
+                  <w:rPr>
+                    <w:rFonts w:ascii="Cambria Math" w:eastAsiaTheme="minorEastAsia" w:hAnsi="Cambria Math"/>
+                  </w:rPr>
+                  <m:t>2</m:t>
+                </m:r>
+              </m:sup>
+            </m:sSup>
+            <m:sSup>
+              <m:sSupPr>
+                <m:ctrlPr>
+                  <w:rPr>
+                    <w:rFonts w:ascii="Cambria Math" w:eastAsiaTheme="minorEastAsia" w:hAnsi="Cambria Math"/>
+                    <w:i/>
+                  </w:rPr>
+                </m:ctrlPr>
+              </m:sSupPr>
+              <m:e>
+                <m:r>
+                  <w:rPr>
+                    <w:rFonts w:ascii="Cambria Math" w:eastAsiaTheme="minorEastAsia" w:hAnsi="Cambria Math"/>
+                  </w:rPr>
+                  <m:t>x</m:t>
+                </m:r>
+              </m:e>
+              <m:sup>
+                <m:r>
+                  <w:rPr>
+                    <w:rFonts w:ascii="Cambria Math" w:eastAsiaTheme="minorEastAsia" w:hAnsi="Cambria Math"/>
+                  </w:rPr>
+                  <m:t>2n</m:t>
+                </m:r>
+              </m:sup>
+            </m:sSup>
+            <m:r>
+              <w:rPr>
+                <w:rFonts w:ascii="Cambria Math" w:eastAsiaTheme="minorEastAsia" w:hAnsi="Cambria Math"/>
+              </w:rPr>
+              <m:t>+ab</m:t>
+            </m:r>
+            <m:sSup>
+              <m:sSupPr>
+                <m:ctrlPr>
+                  <w:rPr>
+                    <w:rFonts w:ascii="Cambria Math" w:eastAsiaTheme="minorEastAsia" w:hAnsi="Cambria Math"/>
+                    <w:i/>
+                  </w:rPr>
+                </m:ctrlPr>
+              </m:sSupPr>
+              <m:e>
+                <m:r>
+                  <w:rPr>
+                    <w:rFonts w:ascii="Cambria Math" w:eastAsiaTheme="minorEastAsia" w:hAnsi="Cambria Math"/>
+                  </w:rPr>
+                  <m:t>x</m:t>
+                </m:r>
+              </m:e>
+              <m:sup>
+                <m:r>
+                  <w:rPr>
+                    <w:rFonts w:ascii="Cambria Math" w:eastAsiaTheme="minorEastAsia" w:hAnsi="Cambria Math"/>
+                  </w:rPr>
+                  <m:t>n</m:t>
+                </m:r>
+              </m:sup>
+            </m:sSup>
+            <m:r>
+              <w:rPr>
+                <w:rFonts w:ascii="Cambria Math" w:eastAsiaTheme="minorEastAsia" w:hAnsi="Cambria Math"/>
+              </w:rPr>
+              <m:t>+ac</m:t>
+            </m:r>
+          </m:num>
+          <m:den>
+            <m:r>
+              <w:rPr>
+                <w:rFonts w:ascii="Cambria Math" w:eastAsiaTheme="minorEastAsia" w:hAnsi="Cambria Math"/>
+              </w:rPr>
+              <m:t>a</m:t>
+            </m:r>
+          </m:den>
+        </m:f>
+      </m:oMath>
     </w:p>
     <w:p/>
     <w:p>
       <w:pPr>
-        <w:pStyle w:val="Prrafodelista"/>
-        <w:spacing w:line="276" w:lineRule="auto"/>
         <w:jc w:val="both"/>
         <w:rPr>
           <w:rFonts w:ascii="Times" w:eastAsiaTheme="minorEastAsia" w:hAnsi="Times"/>
         </w:rPr>
       </w:pPr>
-      <m:oMathPara>
-        <m:oMath>
-          <m:f>
-            <m:fPr>
-              <m:ctrlPr>
-                <w:rPr>
-                  <w:rFonts w:ascii="Cambria Math" w:eastAsiaTheme="minorEastAsia" w:hAnsi="Cambria Math"/>
-                  <w:i/>
-                </w:rPr>
-              </m:ctrlPr>
-            </m:fPr>
-            <m:num>
-              <m:sSup>
-                <m:sSupPr>
-                  <m:ctrlPr>
-                    <w:rPr>
-                      <w:rFonts w:ascii="Cambria Math" w:eastAsiaTheme="minorEastAsia" w:hAnsi="Cambria Math"/>
-                      <w:i/>
-                    </w:rPr>
-                  </m:ctrlPr>
-                </m:sSupPr>
-                <m:e>
-                  <m:r>
-                    <w:rPr>
-                      <w:rFonts w:ascii="Cambria Math" w:eastAsiaTheme="minorEastAsia" w:hAnsi="Cambria Math"/>
-                    </w:rPr>
-                    <m:t>(a</m:t>
-                  </m:r>
-                  <m:sSup>
-                    <m:sSupPr>
-                      <m:ctrlPr>
-                        <w:rPr>
-                          <w:rFonts w:ascii="Cambria Math" w:eastAsiaTheme="minorEastAsia" w:hAnsi="Cambria Math"/>
-                          <w:i/>
-                        </w:rPr>
-                      </m:ctrlPr>
-                    </m:sSupPr>
-                    <m:e>
-                      <m:r>
-                        <w:rPr>
-                          <w:rFonts w:ascii="Cambria Math" w:eastAsiaTheme="minorEastAsia" w:hAnsi="Cambria Math"/>
-                        </w:rPr>
-                        <m:t>x</m:t>
-                      </m:r>
-                    </m:e>
-                    <m:sup>
-                      <m:r>
-                        <w:rPr>
-                          <w:rFonts w:ascii="Cambria Math" w:eastAsiaTheme="minorEastAsia" w:hAnsi="Cambria Math"/>
-                        </w:rPr>
-                        <m:t>n</m:t>
-                      </m:r>
-                    </m:sup>
-                  </m:sSup>
-                  <m:r>
-                    <w:rPr>
-                      <w:rFonts w:ascii="Cambria Math" w:eastAsiaTheme="minorEastAsia" w:hAnsi="Cambria Math"/>
-                    </w:rPr>
-                    <m:t>)</m:t>
-                  </m:r>
-                </m:e>
-                <m:sup>
-                  <m:r>
-                    <w:rPr>
-                      <w:rFonts w:ascii="Cambria Math" w:eastAsiaTheme="minorEastAsia" w:hAnsi="Cambria Math"/>
-                    </w:rPr>
-                    <m:t>2</m:t>
-                  </m:r>
-                </m:sup>
-              </m:sSup>
-              <m:r>
-                <w:rPr>
-                  <w:rFonts w:ascii="Cambria Math" w:eastAsiaTheme="minorEastAsia" w:hAnsi="Cambria Math"/>
-                </w:rPr>
-                <m:t>+b</m:t>
-              </m:r>
-              <m:d>
-                <m:dPr>
-                  <m:ctrlPr>
-                    <w:rPr>
-                      <w:rFonts w:ascii="Cambria Math" w:eastAsiaTheme="minorEastAsia" w:hAnsi="Cambria Math"/>
-                      <w:i/>
-                    </w:rPr>
-                  </m:ctrlPr>
-                </m:dPr>
-                <m:e>
-                  <m:r>
-                    <w:rPr>
-                      <w:rFonts w:ascii="Cambria Math" w:eastAsiaTheme="minorEastAsia" w:hAnsi="Cambria Math"/>
-                    </w:rPr>
-                    <m:t>a</m:t>
-                  </m:r>
-                  <m:sSup>
-                    <m:sSupPr>
-                      <m:ctrlPr>
-                        <w:rPr>
-                          <w:rFonts w:ascii="Cambria Math" w:eastAsiaTheme="minorEastAsia" w:hAnsi="Cambria Math"/>
-                          <w:i/>
-                        </w:rPr>
-                      </m:ctrlPr>
-                    </m:sSupPr>
-                    <m:e>
-                      <m:r>
-                        <w:rPr>
-                          <w:rFonts w:ascii="Cambria Math" w:eastAsiaTheme="minorEastAsia" w:hAnsi="Cambria Math"/>
-                        </w:rPr>
-                        <m:t>x</m:t>
-                      </m:r>
-                    </m:e>
-                    <m:sup>
-                      <m:r>
-                        <w:rPr>
-                          <w:rFonts w:ascii="Cambria Math" w:eastAsiaTheme="minorEastAsia" w:hAnsi="Cambria Math"/>
-                        </w:rPr>
-                        <m:t>n</m:t>
-                      </m:r>
-                    </m:sup>
-                  </m:sSup>
-                </m:e>
-              </m:d>
-              <m:r>
-                <w:rPr>
-                  <w:rFonts w:ascii="Cambria Math" w:eastAsiaTheme="minorEastAsia" w:hAnsi="Cambria Math"/>
-                </w:rPr>
-                <m:t>+ac</m:t>
-              </m:r>
-            </m:num>
-            <m:den>
-              <m:r>
-                <w:rPr>
-                  <w:rFonts w:ascii="Cambria Math" w:eastAsiaTheme="minorEastAsia" w:hAnsi="Cambria Math"/>
-                </w:rPr>
-                <m:t>a</m:t>
-              </m:r>
-            </m:den>
-          </m:f>
-          <m:r>
-            <w:rPr>
-              <w:rFonts w:ascii="Cambria Math" w:eastAsiaTheme="minorEastAsia" w:hAnsi="Cambria Math"/>
-            </w:rPr>
-            <m:t>=</m:t>
-          </m:r>
-          <m:f>
-            <m:fPr>
-              <m:ctrlPr>
-                <w:rPr>
-                  <w:rFonts w:ascii="Cambria Math" w:eastAsiaTheme="minorEastAsia" w:hAnsi="Cambria Math"/>
-                  <w:i/>
-                </w:rPr>
-              </m:ctrlPr>
-            </m:fPr>
-            <m:num>
-              <m:sSup>
-                <m:sSupPr>
-                  <m:ctrlPr>
-                    <w:rPr>
-                      <w:rFonts w:ascii="Cambria Math" w:eastAsiaTheme="minorEastAsia" w:hAnsi="Cambria Math"/>
-                      <w:i/>
-                    </w:rPr>
-                  </m:ctrlPr>
-                </m:sSupPr>
-                <m:e>
-                  <m:r>
-                    <w:rPr>
-                      <w:rFonts w:ascii="Cambria Math" w:eastAsiaTheme="minorEastAsia" w:hAnsi="Cambria Math"/>
-                    </w:rPr>
-                    <m:t>u</m:t>
-                  </m:r>
-                </m:e>
-                <m:sup>
-                  <m:r>
-                    <w:rPr>
-                      <w:rFonts w:ascii="Cambria Math" w:eastAsiaTheme="minorEastAsia" w:hAnsi="Cambria Math"/>
-                    </w:rPr>
-                    <m:t>2</m:t>
-                  </m:r>
-                </m:sup>
-              </m:sSup>
-              <m:r>
-                <w:rPr>
-                  <w:rFonts w:ascii="Cambria Math" w:eastAsiaTheme="minorEastAsia" w:hAnsi="Cambria Math"/>
-                </w:rPr>
-                <m:t>+bu+ac</m:t>
-              </m:r>
-            </m:num>
-            <m:den>
-              <m:r>
-                <w:rPr>
-                  <w:rFonts w:ascii="Cambria Math" w:eastAsiaTheme="minorEastAsia" w:hAnsi="Cambria Math"/>
-                </w:rPr>
-                <m:t>a</m:t>
-              </m:r>
-            </m:den>
-          </m:f>
-        </m:oMath>
-      </m:oMathPara>
+      <w:r>
+        <w:rPr>
+          <w:rFonts w:ascii="Times New Roman" w:eastAsiaTheme="minorEastAsia" w:hAnsi="Times New Roman" w:cs="Times New Roman"/>
+          <w:highlight w:val="yellow"/>
+        </w:rPr>
+        <w:t>&lt;&lt;MA_08_04055.gif</w:t>
+      </w:r>
+      <w:r>
+        <w:rPr>
+          <w:rFonts w:ascii="Times New Roman" w:eastAsiaTheme="minorEastAsia" w:hAnsi="Times New Roman" w:cs="Times New Roman"/>
+        </w:rPr>
+        <w:t>&gt;&gt;</w:t>
+      </w:r>
+      <w:r>
+        <w:rPr>
+          <w:rFonts w:ascii="Times New Roman" w:eastAsiaTheme="minorEastAsia" w:hAnsi="Times New Roman" w:cs="Times New Roman"/>
+        </w:rPr>
+        <w:t xml:space="preserve">: </w:t>
+      </w:r>
+      <m:oMath>
+        <m:f>
+          <m:fPr>
+            <m:ctrlPr>
+              <w:rPr>
+                <w:rFonts w:ascii="Cambria Math" w:eastAsiaTheme="minorEastAsia" w:hAnsi="Cambria Math"/>
+                <w:i/>
+              </w:rPr>
+            </m:ctrlPr>
+          </m:fPr>
+          <m:num>
+            <m:sSup>
+              <m:sSupPr>
+                <m:ctrlPr>
+                  <w:rPr>
+                    <w:rFonts w:ascii="Cambria Math" w:eastAsiaTheme="minorEastAsia" w:hAnsi="Cambria Math"/>
+                    <w:i/>
+                  </w:rPr>
+                </m:ctrlPr>
+              </m:sSupPr>
+              <m:e>
+                <m:r>
+                  <w:rPr>
+                    <w:rFonts w:ascii="Cambria Math" w:eastAsiaTheme="minorEastAsia" w:hAnsi="Cambria Math"/>
+                  </w:rPr>
+                  <m:t>(a</m:t>
+                </m:r>
+                <m:sSup>
+                  <m:sSupPr>
+                    <m:ctrlPr>
+                      <w:rPr>
+                        <w:rFonts w:ascii="Cambria Math" w:eastAsiaTheme="minorEastAsia" w:hAnsi="Cambria Math"/>
+                        <w:i/>
+                      </w:rPr>
+                    </m:ctrlPr>
+                  </m:sSupPr>
+                  <m:e>
+                    <m:r>
+                      <w:rPr>
+                        <w:rFonts w:ascii="Cambria Math" w:eastAsiaTheme="minorEastAsia" w:hAnsi="Cambria Math"/>
+                      </w:rPr>
+                      <m:t>x</m:t>
+                    </m:r>
+                  </m:e>
+                  <m:sup>
+                    <m:r>
+                      <w:rPr>
+                        <w:rFonts w:ascii="Cambria Math" w:eastAsiaTheme="minorEastAsia" w:hAnsi="Cambria Math"/>
+                      </w:rPr>
+                      <m:t>n</m:t>
+                    </m:r>
+                  </m:sup>
+                </m:sSup>
+                <m:r>
+                  <w:rPr>
+                    <w:rFonts w:ascii="Cambria Math" w:eastAsiaTheme="minorEastAsia" w:hAnsi="Cambria Math"/>
+                  </w:rPr>
+                  <m:t>)</m:t>
+                </m:r>
+              </m:e>
+              <m:sup>
+                <m:r>
+                  <w:rPr>
+                    <w:rFonts w:ascii="Cambria Math" w:eastAsiaTheme="minorEastAsia" w:hAnsi="Cambria Math"/>
+                  </w:rPr>
+                  <m:t>2</m:t>
+                </m:r>
+              </m:sup>
+            </m:sSup>
+            <m:r>
+              <w:rPr>
+                <w:rFonts w:ascii="Cambria Math" w:eastAsiaTheme="minorEastAsia" w:hAnsi="Cambria Math"/>
+              </w:rPr>
+              <m:t>+b</m:t>
+            </m:r>
+            <m:d>
+              <m:dPr>
+                <m:ctrlPr>
+                  <w:rPr>
+                    <w:rFonts w:ascii="Cambria Math" w:eastAsiaTheme="minorEastAsia" w:hAnsi="Cambria Math"/>
+                    <w:i/>
+                  </w:rPr>
+                </m:ctrlPr>
+              </m:dPr>
+              <m:e>
+                <m:r>
+                  <w:rPr>
+                    <w:rFonts w:ascii="Cambria Math" w:eastAsiaTheme="minorEastAsia" w:hAnsi="Cambria Math"/>
+                  </w:rPr>
+                  <m:t>a</m:t>
+                </m:r>
+                <m:sSup>
+                  <m:sSupPr>
+                    <m:ctrlPr>
+                      <w:rPr>
+                        <w:rFonts w:ascii="Cambria Math" w:eastAsiaTheme="minorEastAsia" w:hAnsi="Cambria Math"/>
+                        <w:i/>
+                      </w:rPr>
+                    </m:ctrlPr>
+                  </m:sSupPr>
+                  <m:e>
+                    <m:r>
+                      <w:rPr>
+                        <w:rFonts w:ascii="Cambria Math" w:eastAsiaTheme="minorEastAsia" w:hAnsi="Cambria Math"/>
+                      </w:rPr>
+                      <m:t>x</m:t>
+                    </m:r>
+                  </m:e>
+                  <m:sup>
+                    <m:r>
+                      <w:rPr>
+                        <w:rFonts w:ascii="Cambria Math" w:eastAsiaTheme="minorEastAsia" w:hAnsi="Cambria Math"/>
+                      </w:rPr>
+                      <m:t>n</m:t>
+                    </m:r>
+                  </m:sup>
+                </m:sSup>
+              </m:e>
+            </m:d>
+            <m:r>
+              <w:rPr>
+                <w:rFonts w:ascii="Cambria Math" w:eastAsiaTheme="minorEastAsia" w:hAnsi="Cambria Math"/>
+              </w:rPr>
+              <m:t>+ac</m:t>
+            </m:r>
+          </m:num>
+          <m:den>
+            <m:r>
+              <w:rPr>
+                <w:rFonts w:ascii="Cambria Math" w:eastAsiaTheme="minorEastAsia" w:hAnsi="Cambria Math"/>
+              </w:rPr>
+              <m:t>a</m:t>
+            </m:r>
+          </m:den>
+        </m:f>
+        <m:r>
+          <w:rPr>
+            <w:rFonts w:ascii="Cambria Math" w:eastAsiaTheme="minorEastAsia" w:hAnsi="Cambria Math"/>
+          </w:rPr>
+          <m:t>=</m:t>
+        </m:r>
+        <m:f>
+          <m:fPr>
+            <m:ctrlPr>
+              <w:rPr>
+                <w:rFonts w:ascii="Cambria Math" w:eastAsiaTheme="minorEastAsia" w:hAnsi="Cambria Math"/>
+                <w:i/>
+              </w:rPr>
+            </m:ctrlPr>
+          </m:fPr>
+          <m:num>
+            <m:sSup>
+              <m:sSupPr>
+                <m:ctrlPr>
+                  <w:rPr>
+                    <w:rFonts w:ascii="Cambria Math" w:eastAsiaTheme="minorEastAsia" w:hAnsi="Cambria Math"/>
+                    <w:i/>
+                  </w:rPr>
+                </m:ctrlPr>
+              </m:sSupPr>
+              <m:e>
+                <m:r>
+                  <w:rPr>
+                    <w:rFonts w:ascii="Cambria Math" w:eastAsiaTheme="minorEastAsia" w:hAnsi="Cambria Math"/>
+                  </w:rPr>
+                  <m:t>u</m:t>
+                </m:r>
+              </m:e>
+              <m:sup>
+                <m:r>
+                  <w:rPr>
+                    <w:rFonts w:ascii="Cambria Math" w:eastAsiaTheme="minorEastAsia" w:hAnsi="Cambria Math"/>
+                  </w:rPr>
+                  <m:t>2</m:t>
+                </m:r>
+              </m:sup>
+            </m:sSup>
+            <m:r>
+              <w:rPr>
+                <w:rFonts w:ascii="Cambria Math" w:eastAsiaTheme="minorEastAsia" w:hAnsi="Cambria Math"/>
+              </w:rPr>
+              <m:t>+bu+ac</m:t>
+            </m:r>
+          </m:num>
+          <m:den>
+            <m:r>
+              <w:rPr>
+                <w:rFonts w:ascii="Cambria Math" w:eastAsiaTheme="minorEastAsia" w:hAnsi="Cambria Math"/>
+              </w:rPr>
+              <m:t>a</m:t>
+            </m:r>
+          </m:den>
+        </m:f>
+      </m:oMath>
     </w:p>
     <w:p/>
     <w:p>
-      <w:r>
-        <w:t>Página 25</w:t>
-      </w:r>
-    </w:p>
-    <w:p>
+      <w:pPr>
+        <w:jc w:val="both"/>
+      </w:pPr>
+      <w:bookmarkStart w:id="0" w:name="_GoBack"/>
+      <w:bookmarkEnd w:id="0"/>
+      <w:r>
+        <w:rPr>
+          <w:rFonts w:ascii="Times New Roman" w:eastAsiaTheme="minorEastAsia" w:hAnsi="Times New Roman" w:cs="Times New Roman"/>
+          <w:highlight w:val="yellow"/>
+        </w:rPr>
+        <w:t>&lt;&lt;MA_08_04056.gif</w:t>
+      </w:r>
+      <w:r>
+        <w:rPr>
+          <w:rFonts w:ascii="Times New Roman" w:eastAsiaTheme="minorEastAsia" w:hAnsi="Times New Roman" w:cs="Times New Roman"/>
+        </w:rPr>
+        <w:t>&gt;&gt;</w:t>
+      </w:r>
+      <w:r>
+        <w:rPr>
+          <w:rFonts w:ascii="Times New Roman" w:eastAsiaTheme="minorEastAsia" w:hAnsi="Times New Roman" w:cs="Times New Roman"/>
+        </w:rPr>
+        <w:t xml:space="preserve">: </w:t>
+      </w:r>
       <w:r>
         <w:rPr>
           <w:rFonts w:ascii="Times" w:eastAsiaTheme="minorEastAsia" w:hAnsi="Times"/>
@@ -1215,7 +1291,30 @@
         </w:drawing>
       </w:r>
     </w:p>
+    <w:p/>
     <w:p>
+      <w:pPr>
+        <w:jc w:val="both"/>
+      </w:pPr>
+      <w:r>
+        <w:rPr>
+          <w:rFonts w:ascii="Times New Roman" w:eastAsiaTheme="minorEastAsia" w:hAnsi="Times New Roman" w:cs="Times New Roman"/>
+          <w:highlight w:val="yellow"/>
+        </w:rPr>
+        <w:t>&lt;&lt;MA_08_04057.gif</w:t>
+      </w:r>
+      <w:r>
+        <w:rPr>
+          <w:rFonts w:ascii="Times New Roman" w:eastAsiaTheme="minorEastAsia" w:hAnsi="Times New Roman" w:cs="Times New Roman"/>
+        </w:rPr>
+        <w:t>&gt;&gt;</w:t>
+      </w:r>
+      <w:r>
+        <w:rPr>
+          <w:rFonts w:ascii="Times New Roman" w:eastAsiaTheme="minorEastAsia" w:hAnsi="Times New Roman" w:cs="Times New Roman"/>
+        </w:rPr>
+        <w:t xml:space="preserve">: </w:t>
+      </w:r>
       <w:r>
         <w:rPr>
           <w:rFonts w:ascii="Times" w:eastAsiaTheme="minorEastAsia" w:hAnsi="Times"/>
@@ -1274,7 +1373,37 @@
       </w:r>
     </w:p>
     <w:p/>
+    <w:p/>
     <w:p>
+      <w:pPr>
+        <w:jc w:val="both"/>
+      </w:pPr>
+      <w:r>
+        <w:rPr>
+          <w:rFonts w:ascii="Times New Roman" w:eastAsiaTheme="minorEastAsia" w:hAnsi="Times New Roman" w:cs="Times New Roman"/>
+          <w:highlight w:val="yellow"/>
+        </w:rPr>
+        <w:t>&lt;&lt;MA_08_04058</w:t>
+      </w:r>
+      <w:r>
+        <w:rPr>
+          <w:rFonts w:ascii="Times New Roman" w:eastAsiaTheme="minorEastAsia" w:hAnsi="Times New Roman" w:cs="Times New Roman"/>
+          <w:highlight w:val="yellow"/>
+        </w:rPr>
+        <w:t>.gif</w:t>
+      </w:r>
+      <w:r>
+        <w:rPr>
+          <w:rFonts w:ascii="Times New Roman" w:eastAsiaTheme="minorEastAsia" w:hAnsi="Times New Roman" w:cs="Times New Roman"/>
+        </w:rPr>
+        <w:t>&gt;&gt;</w:t>
+      </w:r>
+      <w:r>
+        <w:rPr>
+          <w:rFonts w:ascii="Times New Roman" w:eastAsiaTheme="minorEastAsia" w:hAnsi="Times New Roman" w:cs="Times New Roman"/>
+        </w:rPr>
+        <w:t xml:space="preserve">: </w:t>
+      </w:r>
       <w:r>
         <w:rPr>
           <w:rFonts w:ascii="Times" w:eastAsiaTheme="minorEastAsia" w:hAnsi="Times"/>
@@ -1336,12 +1465,44 @@
     <w:p>
       <w:r>
         <w:rPr>
+          <w:rFonts w:ascii="Times New Roman" w:eastAsiaTheme="minorEastAsia" w:hAnsi="Times New Roman" w:cs="Times New Roman"/>
+          <w:highlight w:val="yellow"/>
+        </w:rPr>
+        <w:t>&lt;&lt;MA_08_0405</w:t>
+      </w:r>
+      <w:r>
+        <w:rPr>
+          <w:rFonts w:ascii="Times New Roman" w:eastAsiaTheme="minorEastAsia" w:hAnsi="Times New Roman" w:cs="Times New Roman"/>
+          <w:highlight w:val="yellow"/>
+        </w:rPr>
+        <w:t>9</w:t>
+      </w:r>
+      <w:r>
+        <w:rPr>
+          <w:rFonts w:ascii="Times New Roman" w:eastAsiaTheme="minorEastAsia" w:hAnsi="Times New Roman" w:cs="Times New Roman"/>
+          <w:highlight w:val="yellow"/>
+        </w:rPr>
+        <w:t>.gif</w:t>
+      </w:r>
+      <w:r>
+        <w:rPr>
+          <w:rFonts w:ascii="Times New Roman" w:eastAsiaTheme="minorEastAsia" w:hAnsi="Times New Roman" w:cs="Times New Roman"/>
+        </w:rPr>
+        <w:t>&gt;&gt;:</w:t>
+      </w:r>
+      <w:r>
+        <w:rPr>
+          <w:rFonts w:ascii="Times New Roman" w:eastAsiaTheme="minorEastAsia" w:hAnsi="Times New Roman" w:cs="Times New Roman"/>
+        </w:rPr>
+        <w:t xml:space="preserve"> </w:t>
+      </w:r>
+      <w:r>
+        <w:rPr>
           <w:rFonts w:ascii="Times" w:eastAsiaTheme="minorEastAsia" w:hAnsi="Times"/>
           <w:noProof/>
           <w:highlight w:val="yellow"/>
           <w:lang w:val="es-CO" w:eastAsia="es-CO"/>
         </w:rPr>
-        <w:lastRenderedPageBreak/>
         <w:drawing>
           <wp:inline distT="0" distB="0" distL="0" distR="0" wp14:anchorId="6D4D8B6D" wp14:editId="52EAD5FF">
             <wp:extent cx="2545715" cy="461010"/>
@@ -1394,11 +1555,28 @@
     </w:p>
     <w:p/>
     <w:p>
-      <w:r>
-        <w:t>Página 26</w:t>
-      </w:r>
-    </w:p>
-    <w:p>
+      <w:pPr>
+        <w:jc w:val="both"/>
+      </w:pPr>
+      <w:r>
+        <w:rPr>
+          <w:rFonts w:ascii="Times New Roman" w:eastAsiaTheme="minorEastAsia" w:hAnsi="Times New Roman" w:cs="Times New Roman"/>
+          <w:highlight w:val="yellow"/>
+        </w:rPr>
+        <w:t>&lt;&lt;MA_08_04060.gif</w:t>
+      </w:r>
+      <w:r>
+        <w:rPr>
+          <w:rFonts w:ascii="Times New Roman" w:eastAsiaTheme="minorEastAsia" w:hAnsi="Times New Roman" w:cs="Times New Roman"/>
+        </w:rPr>
+        <w:t>&gt;&gt;</w:t>
+      </w:r>
+      <w:r>
+        <w:rPr>
+          <w:rFonts w:ascii="Times New Roman" w:eastAsiaTheme="minorEastAsia" w:hAnsi="Times New Roman" w:cs="Times New Roman"/>
+        </w:rPr>
+        <w:t xml:space="preserve">: </w:t>
+      </w:r>
       <w:r>
         <w:rPr>
           <w:rFonts w:ascii="Times" w:eastAsiaTheme="minorEastAsia" w:hAnsi="Times"/>
@@ -1460,6 +1638,32 @@
     <w:p>
       <w:r>
         <w:rPr>
+          <w:rFonts w:ascii="Times New Roman" w:eastAsiaTheme="minorEastAsia" w:hAnsi="Times New Roman" w:cs="Times New Roman"/>
+          <w:highlight w:val="yellow"/>
+        </w:rPr>
+        <w:t>&lt;&lt;MA_08_04061</w:t>
+      </w:r>
+      <w:r>
+        <w:rPr>
+          <w:rFonts w:ascii="Times New Roman" w:eastAsiaTheme="minorEastAsia" w:hAnsi="Times New Roman" w:cs="Times New Roman"/>
+          <w:highlight w:val="yellow"/>
+        </w:rPr>
+        <w:t>.gif</w:t>
+      </w:r>
+      <w:r>
+        <w:rPr>
+          <w:rFonts w:ascii="Times New Roman" w:eastAsiaTheme="minorEastAsia" w:hAnsi="Times New Roman" w:cs="Times New Roman"/>
+        </w:rPr>
+        <w:t>&gt;&gt;:</w:t>
+      </w:r>
+      <w:r>
+        <w:rPr>
+          <w:rFonts w:ascii="Times New Roman" w:eastAsiaTheme="minorEastAsia" w:hAnsi="Times New Roman" w:cs="Times New Roman"/>
+        </w:rPr>
+        <w:t xml:space="preserve"> </w:t>
+      </w:r>
+      <w:r>
+        <w:rPr>
           <w:rFonts w:ascii="Times" w:eastAsiaTheme="minorEastAsia" w:hAnsi="Times"/>
           <w:noProof/>
           <w:highlight w:val="yellow"/>
@@ -1519,6 +1723,32 @@
     <w:p>
       <w:r>
         <w:rPr>
+          <w:rFonts w:ascii="Times New Roman" w:eastAsiaTheme="minorEastAsia" w:hAnsi="Times New Roman" w:cs="Times New Roman"/>
+          <w:highlight w:val="yellow"/>
+        </w:rPr>
+        <w:t>&lt;&lt;MA_08_04062</w:t>
+      </w:r>
+      <w:r>
+        <w:rPr>
+          <w:rFonts w:ascii="Times New Roman" w:eastAsiaTheme="minorEastAsia" w:hAnsi="Times New Roman" w:cs="Times New Roman"/>
+          <w:highlight w:val="yellow"/>
+        </w:rPr>
+        <w:t>.gif</w:t>
+      </w:r>
+      <w:r>
+        <w:rPr>
+          <w:rFonts w:ascii="Times New Roman" w:eastAsiaTheme="minorEastAsia" w:hAnsi="Times New Roman" w:cs="Times New Roman"/>
+        </w:rPr>
+        <w:t>&gt;&gt;:</w:t>
+      </w:r>
+      <w:r>
+        <w:rPr>
+          <w:rFonts w:ascii="Times New Roman" w:eastAsiaTheme="minorEastAsia" w:hAnsi="Times New Roman" w:cs="Times New Roman"/>
+        </w:rPr>
+        <w:t xml:space="preserve"> </w:t>
+      </w:r>
+      <w:r>
+        <w:rPr>
           <w:rFonts w:ascii="Times" w:eastAsiaTheme="minorEastAsia" w:hAnsi="Times"/>
           <w:noProof/>
           <w:lang w:val="es-CO" w:eastAsia="es-CO"/>
@@ -1577,6 +1807,26 @@
     <w:p>
       <w:r>
         <w:rPr>
+          <w:rFonts w:ascii="Times New Roman" w:eastAsiaTheme="minorEastAsia" w:hAnsi="Times New Roman" w:cs="Times New Roman"/>
+          <w:highlight w:val="yellow"/>
+        </w:rPr>
+        <w:t>&lt;&lt;MA_08_04063</w:t>
+      </w:r>
+      <w:r>
+        <w:rPr>
+          <w:rFonts w:ascii="Times New Roman" w:eastAsiaTheme="minorEastAsia" w:hAnsi="Times New Roman" w:cs="Times New Roman"/>
+          <w:highlight w:val="yellow"/>
+        </w:rPr>
+        <w:t>.gif</w:t>
+      </w:r>
+      <w:r>
+        <w:rPr>
+          <w:rFonts w:ascii="Times New Roman" w:eastAsiaTheme="minorEastAsia" w:hAnsi="Times New Roman" w:cs="Times New Roman"/>
+        </w:rPr>
+        <w:t xml:space="preserve">&gt;&gt;: </w:t>
+      </w:r>
+      <w:r>
+        <w:rPr>
           <w:rFonts w:ascii="Times" w:eastAsiaTheme="minorEastAsia" w:hAnsi="Times"/>
           <w:noProof/>
           <w:lang w:val="es-CO" w:eastAsia="es-CO"/>
@@ -1634,10 +1884,31 @@
     <w:p/>
     <w:p>
       <w:r>
-        <w:t>Página 27</w:t>
-      </w:r>
-    </w:p>
-    <w:p>
+        <w:rPr>
+          <w:rFonts w:ascii="Times New Roman" w:eastAsiaTheme="minorEastAsia" w:hAnsi="Times New Roman" w:cs="Times New Roman"/>
+          <w:highlight w:val="yellow"/>
+        </w:rPr>
+        <w:t>&lt;&lt;MA_08_04064</w:t>
+      </w:r>
+      <w:r>
+        <w:rPr>
+          <w:rFonts w:ascii="Times New Roman" w:eastAsiaTheme="minorEastAsia" w:hAnsi="Times New Roman" w:cs="Times New Roman"/>
+          <w:highlight w:val="yellow"/>
+        </w:rPr>
+        <w:t>.gif</w:t>
+      </w:r>
+      <w:r>
+        <w:rPr>
+          <w:rFonts w:ascii="Times New Roman" w:eastAsiaTheme="minorEastAsia" w:hAnsi="Times New Roman" w:cs="Times New Roman"/>
+        </w:rPr>
+        <w:t>&gt;&gt;:</w:t>
+      </w:r>
+      <w:r>
+        <w:rPr>
+          <w:rFonts w:ascii="Times New Roman" w:eastAsiaTheme="minorEastAsia" w:hAnsi="Times New Roman" w:cs="Times New Roman"/>
+        </w:rPr>
+        <w:t xml:space="preserve"> </w:t>
+      </w:r>
       <w:r>
         <w:rPr>
           <w:rFonts w:ascii="Times" w:eastAsiaTheme="minorEastAsia" w:hAnsi="Times"/>
@@ -1698,10 +1969,24 @@
     <w:p/>
     <w:p>
       <w:r>
-        <w:t>Página 29</w:t>
-      </w:r>
-    </w:p>
-    <w:p>
+        <w:rPr>
+          <w:rFonts w:ascii="Times New Roman" w:eastAsiaTheme="minorEastAsia" w:hAnsi="Times New Roman" w:cs="Times New Roman"/>
+          <w:highlight w:val="yellow"/>
+        </w:rPr>
+        <w:t>&lt;&lt;MA_08_04064.gif</w:t>
+      </w:r>
+      <w:r>
+        <w:rPr>
+          <w:rFonts w:ascii="Times New Roman" w:eastAsiaTheme="minorEastAsia" w:hAnsi="Times New Roman" w:cs="Times New Roman"/>
+        </w:rPr>
+        <w:t>&gt;&gt;:</w:t>
+      </w:r>
+      <w:r>
+        <w:rPr>
+          <w:rFonts w:ascii="Times New Roman" w:eastAsiaTheme="minorEastAsia" w:hAnsi="Times New Roman" w:cs="Times New Roman"/>
+        </w:rPr>
+        <w:t xml:space="preserve"> </w:t>
+      </w:r>
       <w:r>
         <w:rPr>
           <w:rFonts w:ascii="Times" w:hAnsi="Times"/>

</xml_diff>